<commit_message>
working floating point. started midi sim.
</commit_message>
<xml_diff>
--- a/docs/Report beginnings.docx
+++ b/docs/Report beginnings.docx
@@ -595,6 +595,11 @@
       </w:hyperlink>
     </w:p>
     <w:p>
+      <w:r>
+        <w:t>VSTs not feasible for live performances (requires computer). Many amateur musicians own a basic MIDI controller. Keyboards are expensive. Simple, cheap alternative to keyboard.</w:t>
+      </w:r>
+    </w:p>
+    <w:p>
       <w:pPr>
         <w:pStyle w:val="Heading1"/>
       </w:pPr>
@@ -648,13 +653,13 @@
         <w:t>along with</w:t>
       </w:r>
       <w:r>
-        <w:t xml:space="preserve"> hobbyists wanting to contribute. Hence, there are many modules with a wide variety of features that make them unique </w:t>
-      </w:r>
-      <w:r>
-        <w:t>which</w:t>
-      </w:r>
-      <w:r>
-        <w:t xml:space="preserve"> meant to fulfil multiple purposes instead of one. The examples chosen in this section are popular modules that are as </w:t>
+        <w:t xml:space="preserve"> hobbyists wanting to contribute. Hence, there are many modules with a wide variety of features that make them unique</w:t>
+      </w:r>
+      <w:r>
+        <w:t xml:space="preserve">. Many modules </w:t>
+      </w:r>
+      <w:r>
+        <w:t xml:space="preserve">fulfil multiple purposes instead of one. The examples chosen in this section are popular modules that are as </w:t>
       </w:r>
       <w:r>
         <w:t>simple</w:t>
@@ -1012,7 +1017,25 @@
         <w:t>or</w:t>
       </w:r>
       <w:r>
-        <w:t xml:space="preserve"> the ability to achieve exceptionally high Q values that cause purposeful instability that allow them to also function as an oscillator.</w:t>
+        <w:t xml:space="preserve"> the ability to achieve exceptionally high Q values that cause purposeful instability that allow </w:t>
+      </w:r>
+      <w:r>
+        <w:t>filters</w:t>
+      </w:r>
+      <w:r>
+        <w:t xml:space="preserve"> to also function as a</w:t>
+      </w:r>
+      <w:r>
+        <w:t xml:space="preserve"> sinusoidal</w:t>
+      </w:r>
+      <w:r>
+        <w:t xml:space="preserve"> oscillator</w:t>
+      </w:r>
+      <w:r>
+        <w:t xml:space="preserve"> (which many VCOs do not generate)</w:t>
+      </w:r>
+      <w:r>
+        <w:t>.</w:t>
       </w:r>
     </w:p>
     <w:p>
@@ -1063,7 +1086,13 @@
       </w:r>
       <w:proofErr w:type="spellEnd"/>
       <w:r>
-        <w:t xml:space="preserve"> UVCF is popular state variable filter that simultaneously outputs the 2-pole low-passed, 2-pole high-passed and 1-pole band-passed signal</w:t>
+        <w:t xml:space="preserve"> UVCF is popular state variable filter that simultaneously outputs </w:t>
+      </w:r>
+      <w:r>
+        <w:t>a</w:t>
+      </w:r>
+      <w:r>
+        <w:t xml:space="preserve"> 2-pole low-passed, 2-pole high-passed and 1-pole band-passed signal</w:t>
       </w:r>
       <w:r>
         <w:t xml:space="preserve"> which has a cut-off that can be modulated by 2 separate 1V/octave control voltages. It can also be set to have a high Q-value so that it can act as a sinusoidal </w:t>
@@ -1166,7 +1195,13 @@
     </w:p>
     <w:p>
       <w:r>
-        <w:t xml:space="preserve">The VCA has the primary purpose of performing the multiplication of signals for uses in AM and otherwise. It is often used in conjunction with an LFO to create a tremolo effect or with an ADSR envelope to shape the transient of signal to emulate bowing or plucking and removing clicks and pops that </w:t>
+        <w:t>The VCA has the primary purpose of performing the multiplication of signals for uses in AM and otherwise.</w:t>
+      </w:r>
+      <w:r>
+        <w:t xml:space="preserve"> It acts as an amplifier with a voltage controllable gain.</w:t>
+      </w:r>
+      <w:r>
+        <w:t xml:space="preserve"> It is often used in conjunction with an LFO to create a tremolo effect or with an ADSR envelope to shape the transient of signal to emulate bowing or plucking and removing clicks and pops that </w:t>
       </w:r>
       <w:r>
         <w:t xml:space="preserve">can </w:t>
@@ -1471,6 +1506,7 @@
     </w:p>
     <w:p>
       <w:r>
+        <w:lastRenderedPageBreak/>
         <w:t xml:space="preserve">The </w:t>
       </w:r>
       <w:proofErr w:type="spellStart"/>
@@ -1494,11 +1530,7 @@
         <w:t>output,</w:t>
       </w:r>
       <w:r>
-        <w:t xml:space="preserve"> and a negated envelope output. It also has a retrigger input that allows the “on” </w:t>
-      </w:r>
-      <w:r>
-        <w:lastRenderedPageBreak/>
-        <w:t xml:space="preserve">trigger to occur again, reinitiating the attack phase, independent of the current phase of the envelope. </w:t>
+        <w:t xml:space="preserve"> and a negated envelope output. It also has a retrigger input that allows the “on” trigger to occur again, reinitiating the attack phase, independent of the current phase of the envelope. </w:t>
       </w:r>
     </w:p>
     <w:p>
@@ -1506,7 +1538,13 @@
         <w:t>Digitally, an ADSR envelope generator can be implemented by a</w:t>
       </w:r>
       <w:r>
-        <w:t xml:space="preserve"> 5-state state machine (off, A, D, S, R). Special logic can be added to provide retrigger functionality. Retrigger</w:t>
+        <w:t xml:space="preserve"> 5-state state machine (off, A, D, S, R). </w:t>
+      </w:r>
+      <w:r>
+        <w:t xml:space="preserve">It can be designed </w:t>
+      </w:r>
+      <w:r>
+        <w:t>to provide retrigger functionality. Retrigger</w:t>
       </w:r>
       <w:r>
         <w:t>s</w:t>
@@ -1514,13 +1552,11 @@
       <w:r>
         <w:t xml:space="preserve"> can often be required in monophonic synths where a note can </w:t>
       </w:r>
-      <w:proofErr w:type="gramStart"/>
-      <w:r>
-        <w:t>played</w:t>
-      </w:r>
-      <w:proofErr w:type="gramEnd"/>
-      <w:r>
-        <w:t xml:space="preserve"> before a previous note is released, thus requiring a retrigger without reaching the release phase.</w:t>
+      <w:r>
+        <w:t xml:space="preserve">be </w:t>
+      </w:r>
+      <w:r>
+        <w:t>played before a previous note is released, thus requiring a retrigger without reaching the release phase.</w:t>
       </w:r>
       <w:r>
         <w:t xml:space="preserve"> For computational efficiency, an exponential LUT can be used.</w:t>
@@ -1709,6 +1745,59 @@
         <w:t>A basic monophonic modular setup</w:t>
       </w:r>
       <w:r>
+        <w:rPr>
+          <w:noProof/>
+        </w:rPr>
+        <w:drawing>
+          <wp:inline distT="0" distB="0" distL="0" distR="0" wp14:anchorId="2F7CC4EA" wp14:editId="191BDB15">
+            <wp:extent cx="5724525" cy="1400175"/>
+            <wp:effectExtent l="0" t="0" r="9525" b="9525"/>
+            <wp:docPr id="8" name="Picture 8" descr="Diagram&#10;&#10;Description automatically generated"/>
+            <wp:cNvGraphicFramePr>
+              <a:graphicFrameLocks xmlns:a="http://schemas.openxmlformats.org/drawingml/2006/main" noChangeAspect="1"/>
+            </wp:cNvGraphicFramePr>
+            <a:graphic xmlns:a="http://schemas.openxmlformats.org/drawingml/2006/main">
+              <a:graphicData uri="http://schemas.openxmlformats.org/drawingml/2006/picture">
+                <pic:pic xmlns:pic="http://schemas.openxmlformats.org/drawingml/2006/picture">
+                  <pic:nvPicPr>
+                    <pic:cNvPr id="8" name="Picture 8" descr="Diagram&#10;&#10;Description automatically generated"/>
+                    <pic:cNvPicPr>
+                      <a:picLocks noChangeAspect="1" noChangeArrowheads="1"/>
+                    </pic:cNvPicPr>
+                  </pic:nvPicPr>
+                  <pic:blipFill>
+                    <a:blip r:embed="rId29">
+                      <a:extLst>
+                        <a:ext uri="{28A0092B-C50C-407E-A947-70E740481C1C}">
+                          <a14:useLocalDpi xmlns:a14="http://schemas.microsoft.com/office/drawing/2010/main" val="0"/>
+                        </a:ext>
+                      </a:extLst>
+                    </a:blip>
+                    <a:srcRect/>
+                    <a:stretch>
+                      <a:fillRect/>
+                    </a:stretch>
+                  </pic:blipFill>
+                  <pic:spPr bwMode="auto">
+                    <a:xfrm>
+                      <a:off x="0" y="0"/>
+                      <a:ext cx="5724525" cy="1400175"/>
+                    </a:xfrm>
+                    <a:prstGeom prst="rect">
+                      <a:avLst/>
+                    </a:prstGeom>
+                    <a:noFill/>
+                    <a:ln>
+                      <a:noFill/>
+                    </a:ln>
+                  </pic:spPr>
+                </pic:pic>
+              </a:graphicData>
+            </a:graphic>
+          </wp:inline>
+        </w:drawing>
+      </w:r>
+      <w:r>
         <w:br w:type="page"/>
       </w:r>
     </w:p>
@@ -1722,7 +1811,7 @@
       </w:r>
     </w:p>
     <w:p>
-      <w:hyperlink r:id="rId29" w:history="1">
+      <w:hyperlink r:id="rId30" w:history="1">
         <w:r>
           <w:rPr>
             <w:rStyle w:val="Hyperlink"/>
@@ -2634,7 +2723,7 @@
           <w:iCs/>
         </w:rPr>
       </w:pPr>
-      <w:hyperlink r:id="rId30" w:history="1">
+      <w:hyperlink r:id="rId31" w:history="1">
         <w:r>
           <w:rPr>
             <w:rStyle w:val="Hyperlink"/>
@@ -2728,7 +2817,7 @@
           <w:rFonts w:eastAsiaTheme="minorEastAsia"/>
         </w:rPr>
       </w:pPr>
-      <w:hyperlink r:id="rId31" w:history="1">
+      <w:hyperlink r:id="rId32" w:history="1">
         <w:r>
           <w:rPr>
             <w:rStyle w:val="Hyperlink"/>
@@ -2766,7 +2855,7 @@
       </w:r>
     </w:p>
     <w:p>
-      <w:hyperlink r:id="rId32" w:history="1">
+      <w:hyperlink r:id="rId33" w:history="1">
         <w:r>
           <w:rPr>
             <w:rStyle w:val="Hyperlink"/>
@@ -2817,7 +2906,7 @@
       </w:r>
     </w:p>
     <w:p>
-      <w:hyperlink r:id="rId33" w:history="1">
+      <w:hyperlink r:id="rId34" w:history="1">
         <w:r>
           <w:rPr>
             <w:rStyle w:val="Hyperlink"/>
@@ -2889,7 +2978,7 @@
       </w:r>
     </w:p>
     <w:p>
-      <w:hyperlink r:id="rId34" w:history="1">
+      <w:hyperlink r:id="rId35" w:history="1">
         <w:r>
           <w:rPr>
             <w:rStyle w:val="Hyperlink"/>
@@ -2899,7 +2988,7 @@
       </w:hyperlink>
     </w:p>
     <w:p>
-      <w:hyperlink r:id="rId35" w:history="1">
+      <w:hyperlink r:id="rId36" w:history="1">
         <w:r>
           <w:rPr>
             <w:rStyle w:val="Hyperlink"/>
@@ -2998,7 +3087,7 @@
           <w:rFonts w:eastAsiaTheme="minorEastAsia"/>
         </w:rPr>
       </w:pPr>
-      <w:hyperlink r:id="rId36" w:history="1">
+      <w:hyperlink r:id="rId37" w:history="1">
         <w:r>
           <w:rPr>
             <w:rStyle w:val="Hyperlink"/>
@@ -3007,6 +3096,187 @@
           <w:t>https://itectec.com/electrical/electronic-coefficients-and-harmonics-of-a-pwm-signal/</w:t>
         </w:r>
       </w:hyperlink>
+    </w:p>
+    <w:p>
+      <w:pPr>
+        <w:rPr>
+          <w:rFonts w:eastAsiaTheme="minorEastAsia"/>
+        </w:rPr>
+      </w:pPr>
+    </w:p>
+    <w:p>
+      <w:pPr>
+        <w:rPr>
+          <w:rFonts w:eastAsiaTheme="minorEastAsia"/>
+        </w:rPr>
+      </w:pPr>
+      <w:r>
+        <w:rPr>
+          <w:rFonts w:eastAsiaTheme="minorEastAsia"/>
+        </w:rPr>
+        <w:t>Dual Core</w:t>
+      </w:r>
+    </w:p>
+    <w:p>
+      <w:pPr>
+        <w:rPr>
+          <w:rFonts w:eastAsiaTheme="minorEastAsia"/>
+        </w:rPr>
+      </w:pPr>
+      <w:hyperlink r:id="rId38" w:history="1">
+        <w:r>
+          <w:rPr>
+            <w:rStyle w:val="Hyperlink"/>
+            <w:rFonts w:eastAsiaTheme="minorEastAsia"/>
+          </w:rPr>
+          <w:t>https://predictabledesigns.com/introduction-to-the-ultra-high-performance-stm32h7-microcontroller/</w:t>
+        </w:r>
+      </w:hyperlink>
+    </w:p>
+    <w:p>
+      <w:pPr>
+        <w:rPr>
+          <w:rFonts w:eastAsiaTheme="minorEastAsia"/>
+        </w:rPr>
+      </w:pPr>
+      <w:hyperlink r:id="rId39" w:history="1">
+        <w:r>
+          <w:rPr>
+            <w:rStyle w:val="Hyperlink"/>
+            <w:rFonts w:eastAsiaTheme="minorEastAsia"/>
+          </w:rPr>
+          <w:t>https://wiki.st.com/stm32mpu/wiki/HSEM_internal_peripheral</w:t>
+        </w:r>
+      </w:hyperlink>
+    </w:p>
+    <w:p>
+      <w:pPr>
+        <w:rPr>
+          <w:rFonts w:eastAsiaTheme="minorEastAsia"/>
+        </w:rPr>
+      </w:pPr>
+      <w:r>
+        <w:rPr>
+          <w:rFonts w:eastAsiaTheme="minorEastAsia"/>
+        </w:rPr>
+        <w:t>MIDI</w:t>
+      </w:r>
+    </w:p>
+    <w:p>
+      <w:pPr>
+        <w:rPr>
+          <w:rFonts w:eastAsiaTheme="minorEastAsia"/>
+        </w:rPr>
+      </w:pPr>
+      <w:hyperlink r:id="rId40" w:history="1">
+        <w:r>
+          <w:rPr>
+            <w:rStyle w:val="Hyperlink"/>
+            <w:rFonts w:eastAsiaTheme="minorEastAsia"/>
+          </w:rPr>
+          <w:t>https://www.cs.cmu.edu/~music/cmsip/readings/MIDI%20tutorial%20for%20programmers.html</w:t>
+        </w:r>
+      </w:hyperlink>
+    </w:p>
+    <w:p>
+      <w:pPr>
+        <w:rPr>
+          <w:rFonts w:eastAsiaTheme="minorEastAsia"/>
+        </w:rPr>
+      </w:pPr>
+    </w:p>
+    <w:p>
+      <w:pPr>
+        <w:rPr>
+          <w:rFonts w:eastAsiaTheme="minorEastAsia"/>
+        </w:rPr>
+      </w:pPr>
+      <w:r>
+        <w:rPr>
+          <w:rFonts w:eastAsiaTheme="minorEastAsia"/>
+        </w:rPr>
+        <w:t>Why MIDI – small, cheap, compact device for performers. Arbitrary controllers. Simplistic.</w:t>
+      </w:r>
+    </w:p>
+    <w:p>
+      <w:pPr>
+        <w:rPr>
+          <w:rFonts w:eastAsiaTheme="minorEastAsia"/>
+        </w:rPr>
+      </w:pPr>
+    </w:p>
+    <w:p>
+      <w:pPr>
+        <w:rPr>
+          <w:rFonts w:eastAsiaTheme="minorEastAsia"/>
+        </w:rPr>
+      </w:pPr>
+      <w:hyperlink r:id="rId41" w:history="1">
+        <w:r>
+          <w:rPr>
+            <w:rStyle w:val="Hyperlink"/>
+            <w:rFonts w:eastAsiaTheme="minorEastAsia"/>
+          </w:rPr>
+          <w:t>https://ccrma.stanford.edu/~jos/pasp/Linear_Interpolation_Frequency_Response.html</w:t>
+        </w:r>
+      </w:hyperlink>
+    </w:p>
+    <w:p>
+      <w:pPr>
+        <w:rPr>
+          <w:rFonts w:eastAsiaTheme="minorEastAsia"/>
+        </w:rPr>
+      </w:pPr>
+      <w:hyperlink r:id="rId42" w:history="1">
+        <w:r>
+          <w:rPr>
+            <w:rStyle w:val="Hyperlink"/>
+            <w:rFonts w:eastAsiaTheme="minorEastAsia"/>
+          </w:rPr>
+          <w:t>https://en.wikipedia.org/wiki/Upsampling</w:t>
+        </w:r>
+      </w:hyperlink>
+    </w:p>
+    <w:p>
+      <w:pPr>
+        <w:rPr>
+          <w:rFonts w:eastAsiaTheme="minorEastAsia"/>
+          <w:lang w:val="en-US"/>
+        </w:rPr>
+      </w:pPr>
+      <w:r>
+        <w:rPr>
+          <w:rFonts w:eastAsiaTheme="minorEastAsia"/>
+          <w:lang w:val="en-US"/>
+        </w:rPr>
+        <w:t>Quadratic interpolation</w:t>
+      </w:r>
+    </w:p>
+    <w:p>
+      <w:pPr>
+        <w:rPr>
+          <w:rFonts w:eastAsiaTheme="minorEastAsia"/>
+          <w:lang w:val="en-US"/>
+        </w:rPr>
+      </w:pPr>
+      <w:hyperlink r:id="rId43" w:history="1">
+        <w:r>
+          <w:rPr>
+            <w:rStyle w:val="Hyperlink"/>
+            <w:rFonts w:eastAsiaTheme="minorEastAsia"/>
+            <w:lang w:val="en-US"/>
+          </w:rPr>
+          <w:t>https://zipcpu.com/dsp/2018/03/30/quadratic.html</w:t>
+        </w:r>
+      </w:hyperlink>
+    </w:p>
+    <w:p>
+      <w:pPr>
+        <w:rPr>
+          <w:rFonts w:eastAsiaTheme="minorEastAsia"/>
+          <w:lang w:val="en-US"/>
+        </w:rPr>
+      </w:pPr>
     </w:p>
     <w:p>
       <w:pPr>

</xml_diff>